<commit_message>
Updated to reflect changes
</commit_message>
<xml_diff>
--- a/Distributed Cloud Scheduler.docx
+++ b/Distributed Cloud Scheduler.docx
@@ -32,10 +32,7 @@
       <w:bookmarkStart w:id="2" w:name="_6mikp2q9w69k" w:colFirst="0" w:colLast="0"/>
       <w:bookmarkEnd w:id="2"/>
       <w:r>
-        <w:t>Anthony Allan (45634963)</w:t>
-      </w:r>
-      <w:r>
-        <w:t>,</w:t>
+        <w:t>Anthony Allan (45634963),</w:t>
       </w:r>
       <w:hyperlink r:id="rId6">
         <w:r>
@@ -47,7 +44,15 @@
         </w:r>
       </w:hyperlink>
       <w:r>
-        <w:t>Chaz Lambrechtsen (45426317), Michael Thygesen (45207275)</w:t>
+        <w:t xml:space="preserve">Chaz Lambrechtsen (45426317), Michael </w:t>
+      </w:r>
+      <w:proofErr w:type="spellStart"/>
+      <w:r>
+        <w:t>Thygesen</w:t>
+      </w:r>
+      <w:proofErr w:type="spellEnd"/>
+      <w:r>
+        <w:t xml:space="preserve"> (45207275)</w:t>
       </w:r>
     </w:p>
     <w:p/>
@@ -118,8 +123,7 @@
           </w:r>
           <w:r>
             <w:rPr>
-              <w:b/>
-              <w:color w:val="000000"/>
+              <w:noProof/>
             </w:rPr>
             <w:t>1</w:t>
           </w:r>
@@ -165,8 +169,7 @@
           </w:r>
           <w:r>
             <w:rPr>
-              <w:b/>
-              <w:color w:val="000000"/>
+              <w:noProof/>
             </w:rPr>
             <w:t>1</w:t>
           </w:r>
@@ -212,8 +215,7 @@
           </w:r>
           <w:r>
             <w:rPr>
-              <w:b/>
-              <w:color w:val="000000"/>
+              <w:noProof/>
             </w:rPr>
             <w:t>1</w:t>
           </w:r>
@@ -252,20 +254,16 @@
             <w:fldChar w:fldCharType="begin"/>
           </w:r>
           <w:r>
-            <w:instrText xml:space="preserve"> PAGEREF _r486w6oh5avf \h</w:instrText>
-          </w:r>
-          <w:r>
-            <w:instrText xml:space="preserve"> </w:instrText>
+            <w:instrText xml:space="preserve"> PAGEREF _r486w6oh5avf \h </w:instrText>
           </w:r>
           <w:r>
             <w:fldChar w:fldCharType="separate"/>
           </w:r>
           <w:r>
             <w:rPr>
-              <w:b/>
-              <w:color w:val="000000"/>
-            </w:rPr>
-            <w:t>1</w:t>
+              <w:noProof/>
+            </w:rPr>
+            <w:t>2</w:t>
           </w:r>
           <w:r>
             <w:fldChar w:fldCharType="end"/>
@@ -309,8 +307,7 @@
           </w:r>
           <w:r>
             <w:rPr>
-              <w:b/>
-              <w:color w:val="000000"/>
+              <w:noProof/>
             </w:rPr>
             <w:t>2</w:t>
           </w:r>
@@ -356,8 +353,7 @@
           </w:r>
           <w:r>
             <w:rPr>
-              <w:b/>
-              <w:color w:val="000000"/>
+              <w:noProof/>
             </w:rPr>
             <w:t>2</w:t>
           </w:r>
@@ -384,15 +380,31 @@
     </w:p>
     <w:p>
       <w:r>
-        <w:t>Introduction (½ page): What this project (focusing on Stage 1) is about, including the goal of the project and Stage 1.</w:t>
-      </w:r>
-    </w:p>
-    <w:p>
-      <w:r>
-        <w:t>Basic</w:t>
-      </w:r>
-      <w:r>
-        <w:t>ally just re-word problem statement</w:t>
+        <w:t>Stage 1 of this project is to design and develop a client-side simulator for basic scheduling and dispatching of jobs</w:t>
+      </w:r>
+      <w:r>
+        <w:t>. The jobs</w:t>
+      </w:r>
+      <w:r>
+        <w:t xml:space="preserve"> are provided to the client via the ds-sim protocol in plain text from the server-side</w:t>
+      </w:r>
+      <w:r>
+        <w:t xml:space="preserve"> simulator</w:t>
+      </w:r>
+      <w:r>
+        <w:t>.</w:t>
+      </w:r>
+      <w:r>
+        <w:t xml:space="preserve"> The client will then dispatch the jobs to the largest available server.  </w:t>
+      </w:r>
+    </w:p>
+    <w:p/>
+    <w:p>
+      <w:r>
+        <w:t>This client will follow the structure and communication format as shown in ds-sim user guide [2] section 6 “ds-sim communication protocol”.</w:t>
+      </w:r>
+      <w:r>
+        <w:t xml:space="preserve"> The client will behave similarly to the given pre-compiled ds-sim-client [3].</w:t>
       </w:r>
     </w:p>
     <w:p>
@@ -402,15 +414,18 @@
       <w:bookmarkStart w:id="5" w:name="_zwq8dxjeh9o" w:colFirst="0" w:colLast="0"/>
       <w:bookmarkEnd w:id="5"/>
       <w:r>
-        <w:t>3 System overview</w:t>
-      </w:r>
-    </w:p>
-    <w:p>
-      <w:r>
-        <w:t>System overview (½ page): high-level description of the system (both client-side simulator and server-side simulator with the focus being your client-side simulator), preferably, with a figure (your own</w:t>
-      </w:r>
-      <w:r>
-        <w:t>, not one in ds-sim User Guide) showing the workflow/working of the system.</w:t>
+        <w:t xml:space="preserve">3 System </w:t>
+      </w:r>
+      <w:r>
+        <w:t>O</w:t>
+      </w:r>
+      <w:r>
+        <w:t>verview</w:t>
+      </w:r>
+    </w:p>
+    <w:p>
+      <w:r>
+        <w:t>System overview (½ page): high-level description of the system (both client-side simulator and server-side simulator with the focus being your client-side simulator), preferably, with a figure (your own, not one in ds-sim User Guide) showing the workflow/working of the system.</w:t>
       </w:r>
     </w:p>
     <w:p>
@@ -441,10 +456,7 @@
     </w:p>
     <w:p>
       <w:r>
-        <w:t>Imp</w:t>
-      </w:r>
-      <w:r>
-        <w:t xml:space="preserve">lementation (2 pages): brief description of any implementation specific information including technologies, techniques, software libraries and data structures used. How each of components/functions of your simulator is implemented including who </w:t>
+        <w:t xml:space="preserve">Implementation (2 pages): brief description of any implementation specific information including technologies, techniques, software libraries and data structures used. How each of components/functions of your simulator is implemented including who </w:t>
       </w:r>
       <w:r>
         <w:t>oversees</w:t>
@@ -490,17 +502,53 @@
       <w:hyperlink r:id="rId8" w:history="1">
         <w:r>
           <w:rPr>
-            <w:rStyle w:val="Hyperlink"/>
+            <w:color w:val="1155CC"/>
+            <w:u w:val="single"/>
           </w:rPr>
-          <w:t>https://github.com/distsys-MQ/ds-sim/tree/master/docs</w:t>
+          <w:t>https://github.com/distsys-MQ/ds-sim/blob/</w:t>
+        </w:r>
+        <w:r>
+          <w:rPr>
+            <w:color w:val="1155CC"/>
+            <w:u w:val="single"/>
+          </w:rPr>
+          <w:t>m</w:t>
+        </w:r>
+        <w:r>
+          <w:rPr>
+            <w:color w:val="1155CC"/>
+            <w:u w:val="single"/>
+          </w:rPr>
+          <w:t>aster/docs/</w:t>
         </w:r>
       </w:hyperlink>
       <w:r>
         <w:t xml:space="preserve"> (ds-sim user guide)</w:t>
       </w:r>
     </w:p>
+    <w:p>
+      <w:pPr>
+        <w:rPr>
+          <w:color w:val="1155CC"/>
+          <w:u w:val="single"/>
+        </w:rPr>
+      </w:pPr>
+      <w:r>
+        <w:t xml:space="preserve">[3] </w:t>
+      </w:r>
+      <w:hyperlink r:id="rId9" w:history="1">
+        <w:r>
+          <w:rPr>
+            <w:color w:val="1155CC"/>
+            <w:u w:val="single"/>
+          </w:rPr>
+          <w:t>https://github.com/distsys-MQ/ds-sim/blob/master/src/pre-compiled/ds-client</w:t>
+        </w:r>
+      </w:hyperlink>
+    </w:p>
+    <w:p/>
     <w:sectPr>
-      <w:footerReference w:type="default" r:id="rId9"/>
+      <w:footerReference w:type="default" r:id="rId10"/>
       <w:pgSz w:w="12240" w:h="15840"/>
       <w:pgMar w:top="1440" w:right="1440" w:bottom="1440" w:left="1440" w:header="720" w:footer="720" w:gutter="0"/>
       <w:pgNumType w:start="1"/>

</xml_diff>

<commit_message>
Update Distributed Cloud Scheduler.docx
</commit_message>
<xml_diff>
--- a/Distributed Cloud Scheduler.docx
+++ b/Distributed Cloud Scheduler.docx
@@ -128,7 +128,7 @@
           <w:szCs w:val="24"/>
           <w:rtl w:val="0"/>
         </w:rPr>
-        <w:t xml:space="preserve">This client will follow the structure and communication format as shown in ds-sim user guide [2] section 6 “ds-sim communication protocol”. The client will behave similarly to the given pre-compiled ds-sim-client [3].</w:t>
+        <w:t xml:space="preserve">This client will follow the structure and communication format as shown in ds-sim user guide [2] section 6 “ds-sim communication protocol”. The client will behave similarly to the given pre-compiled ds-sim-client [3]. Actual implementation can be found by following reference [1] - a link to the GitHub repository for this project.  </w:t>
       </w:r>
     </w:p>
     <w:p>
@@ -199,12 +199,8 @@
       </w:pPr>
       <w:r>
         <w:rPr>
-          <w:i w:val="1"/>
-          <w:sz w:val="24"/>
-          <w:szCs w:val="24"/>
-          <w:rtl w:val="0"/>
-        </w:rPr>
-        <w:t xml:space="preserve">System overview (½ page): high-level description of the system (both client-side simulator and server-side simulator with the focus being your client-side simulator), preferably, with a figure (your own, not one in ds-sim User Guide) showing the workflow/working of the system.</w:t>
+          <w:rtl w:val="0"/>
+        </w:rPr>
       </w:r>
     </w:p>
     <w:p>
@@ -221,7 +217,7 @@
           <w:szCs w:val="24"/>
           <w:rtl w:val="0"/>
         </w:rPr>
-        <w:t xml:space="preserve">This system </w:t>
+        <w:t xml:space="preserve">This system will utilise both a client and server, the client will be responsible for scheduling jobs received by communicating with the server. The job scheduler should schedule jobs to multiple simulated servers provided in the form of an XML file by the server. </w:t>
       </w:r>
     </w:p>
     <w:p>
@@ -229,7 +225,7 @@
         <w:pStyle w:val="Heading1"/>
         <w:rPr/>
       </w:pPr>
-      <w:bookmarkStart w:colFirst="0" w:colLast="0" w:name="_r486w6oh5avf" w:id="6"/>
+      <w:bookmarkStart w:colFirst="0" w:colLast="0" w:name="_9jqgahvt2jtr" w:id="6"/>
       <w:bookmarkEnd w:id="6"/>
       <w:r>
         <w:rPr>
@@ -242,9 +238,12 @@
         <w:pStyle w:val="Heading1"/>
         <w:rPr/>
       </w:pPr>
-      <w:bookmarkStart w:colFirst="0" w:colLast="0" w:name="_bd8ldtmrsggz" w:id="7"/>
+      <w:bookmarkStart w:colFirst="0" w:colLast="0" w:name="_3x13xiix65tj" w:id="7"/>
       <w:bookmarkEnd w:id="7"/>
       <w:r>
+        <w:br w:type="page"/>
+      </w:r>
+      <w:r>
         <w:rPr>
           <w:rtl w:val="0"/>
         </w:rPr>
@@ -255,31 +254,8 @@
         <w:pStyle w:val="Heading1"/>
         <w:rPr/>
       </w:pPr>
-      <w:bookmarkStart w:colFirst="0" w:colLast="0" w:name="_9f0xfg3wwm5a" w:id="8"/>
+      <w:bookmarkStart w:colFirst="0" w:colLast="0" w:name="_2tu0fjb4ztam" w:id="8"/>
       <w:bookmarkEnd w:id="8"/>
-      <w:r>
-        <w:rPr>
-          <w:rtl w:val="0"/>
-        </w:rPr>
-      </w:r>
-    </w:p>
-    <w:p>
-      <w:pPr>
-        <w:rPr/>
-      </w:pPr>
-      <w:r>
-        <w:rPr>
-          <w:rtl w:val="0"/>
-        </w:rPr>
-      </w:r>
-    </w:p>
-    <w:p>
-      <w:pPr>
-        <w:pStyle w:val="Heading1"/>
-        <w:rPr/>
-      </w:pPr>
-      <w:bookmarkStart w:colFirst="0" w:colLast="0" w:name="_jmf7jhlyz40h" w:id="9"/>
-      <w:bookmarkEnd w:id="9"/>
       <w:r>
         <w:rPr>
           <w:rtl w:val="0"/>
@@ -535,25 +511,25 @@
         <w:pStyle w:val="Heading1"/>
         <w:rPr/>
       </w:pPr>
-      <w:bookmarkStart w:colFirst="0" w:colLast="0" w:name="_nneh6p1ht2yy" w:id="10"/>
+      <w:bookmarkStart w:colFirst="0" w:colLast="0" w:name="_nneh6p1ht2yy" w:id="9"/>
+      <w:bookmarkEnd w:id="9"/>
+      <w:r>
+        <w:rPr>
+          <w:rtl w:val="0"/>
+        </w:rPr>
+        <w:t xml:space="preserve">Implementation </w:t>
+      </w:r>
+    </w:p>
+    <w:p>
+      <w:pPr>
+        <w:pStyle w:val="Heading1"/>
+        <w:rPr>
+          <w:sz w:val="24"/>
+          <w:szCs w:val="24"/>
+        </w:rPr>
+      </w:pPr>
+      <w:bookmarkStart w:colFirst="0" w:colLast="0" w:name="_ng6rauui4w19" w:id="10"/>
       <w:bookmarkEnd w:id="10"/>
-      <w:r>
-        <w:rPr>
-          <w:rtl w:val="0"/>
-        </w:rPr>
-        <w:t xml:space="preserve">Implementation </w:t>
-      </w:r>
-    </w:p>
-    <w:p>
-      <w:pPr>
-        <w:pStyle w:val="Heading1"/>
-        <w:rPr>
-          <w:sz w:val="24"/>
-          <w:szCs w:val="24"/>
-        </w:rPr>
-      </w:pPr>
-      <w:bookmarkStart w:colFirst="0" w:colLast="0" w:name="_ng6rauui4w19" w:id="11"/>
-      <w:bookmarkEnd w:id="11"/>
       <w:r>
         <w:rPr>
           <w:sz w:val="24"/>
@@ -2362,8 +2338,8 @@
         <w:pStyle w:val="Heading1"/>
         <w:rPr/>
       </w:pPr>
-      <w:bookmarkStart w:colFirst="0" w:colLast="0" w:name="_tz13f1x0tjva" w:id="12"/>
-      <w:bookmarkEnd w:id="12"/>
+      <w:bookmarkStart w:colFirst="0" w:colLast="0" w:name="_tz13f1x0tjva" w:id="11"/>
+      <w:bookmarkEnd w:id="11"/>
       <w:r>
         <w:rPr>
           <w:rtl w:val="0"/>

</xml_diff>